<commit_message>
need to update bib
</commit_message>
<xml_diff>
--- a/paper_knit.docx
+++ b/paper_knit.docx
@@ -409,13 +409,43 @@
         <w:pStyle w:val="FirstParagraph"/>
       </w:pPr>
       <w:r>
-        <w:t xml:space="preserve">Berlin is subject to the most intense Urban Heat Island in Germany due to its large extent and development intensity.</w:t>
-      </w:r>
-      <w:r>
-        <w:t xml:space="preserve"> </w:t>
-      </w:r>
-      <w:r>
-        <w:t xml:space="preserve">Here, substantially higher temperatures have been observed for urban as compared to rural areas, with differences of up to 12 K during day-time and 6 K on average for night-time temperatures (2001-2010).</w:t>
+        <w:t xml:space="preserve">Berlin is subject to the most intense Urban Heat Island in Germany due to its large extent and development intensity</w:t>
+      </w:r>
+      <w:r>
+        <w:t xml:space="preserve"> </w:t>
+      </w:r>
+      <w:r>
+        <w:t xml:space="preserve">(Kuttler et al., 2015)</w:t>
+      </w:r>
+      <w:r>
+        <w:t xml:space="preserve">.</w:t>
+      </w:r>
+      <w:r>
+        <w:t xml:space="preserve"> </w:t>
+      </w:r>
+      <w:r>
+        <w:t xml:space="preserve">Here, substantially higher temperatures have been observed for urban as compared to rural areas, with differences of up to 12 K during day-time and 6 K on average for night-time temperatures</w:t>
+      </w:r>
+      <w:r>
+        <w:t xml:space="preserve"> </w:t>
+      </w:r>
+      <w:r>
+        <w:t xml:space="preserve">(2001-2010,</w:t>
+      </w:r>
+      <w:r>
+        <w:t xml:space="preserve"> </w:t>
+      </w:r>
+      <w:r>
+        <w:rPr>
+          <w:b/>
+        </w:rPr>
+        <w:t xml:space="preserve">???</w:t>
+      </w:r>
+      <w:r>
+        <w:t xml:space="preserve">)</w:t>
+      </w:r>
+      <w:r>
+        <w:t xml:space="preserve">.</w:t>
       </w:r>
     </w:p>
     <w:p>
@@ -435,7 +465,16 @@
         <w:t xml:space="preserve"> </w:t>
       </w:r>
       <w:r>
-        <w:t xml:space="preserve">(Grimmond et al., 1996 ; Pretzsch et al., 2019)</w:t>
+        <w:t xml:space="preserve">(</w:t>
+      </w:r>
+      <w:r>
+        <w:rPr>
+          <w:b/>
+        </w:rPr>
+        <w:t xml:space="preserve">???</w:t>
+      </w:r>
+      <w:r>
+        <w:t xml:space="preserve">; Grimmond et al., 1996 )</w:t>
       </w:r>
       <w:r>
         <w:t xml:space="preserve">, which in turn are decisive for controlling human wellbeing</w:t>
@@ -444,7 +483,16 @@
         <w:t xml:space="preserve"> </w:t>
       </w:r>
       <w:r>
-        <w:t xml:space="preserve">(e.g. Amini Parsa et al., 2019)</w:t>
+        <w:t xml:space="preserve">(e.g. </w:t>
+      </w:r>
+      <w:r>
+        <w:rPr>
+          <w:b/>
+        </w:rPr>
+        <w:t xml:space="preserve">???</w:t>
+      </w:r>
+      <w:r>
+        <w:t xml:space="preserve">)</w:t>
       </w:r>
       <w:r>
         <w:t xml:space="preserve">, amongst other factors.</w:t>
@@ -459,7 +507,16 @@
         <w:t xml:space="preserve"> </w:t>
       </w:r>
       <w:r>
-        <w:t xml:space="preserve">(Kijowska-Oberc et al., 2020)</w:t>
+        <w:t xml:space="preserve">(</w:t>
+      </w:r>
+      <w:r>
+        <w:rPr>
+          <w:b/>
+        </w:rPr>
+        <w:t xml:space="preserve">???</w:t>
+      </w:r>
+      <w:r>
+        <w:t xml:space="preserve">)</w:t>
       </w:r>
       <w:r>
         <w:t xml:space="preserve">.</w:t>
@@ -476,7 +533,16 @@
         <w:t xml:space="preserve"> </w:t>
       </w:r>
       <w:r>
-        <w:t xml:space="preserve">(e.g. Stratópoulos et al., 2019)</w:t>
+        <w:t xml:space="preserve">(e.g. </w:t>
+      </w:r>
+      <w:r>
+        <w:rPr>
+          <w:b/>
+        </w:rPr>
+        <w:t xml:space="preserve">???</w:t>
+      </w:r>
+      <w:r>
+        <w:t xml:space="preserve">)</w:t>
       </w:r>
       <w:r>
         <w:t xml:space="preserve">, and therefore can reduce ambient temperatures, infrastructure power-consumption and (human) thermal discomfort</w:t>
@@ -494,7 +560,22 @@
         <w:t xml:space="preserve"> </w:t>
       </w:r>
       <w:r>
-        <w:t xml:space="preserve">(see Perkins et al., 2018 for review)</w:t>
+        <w:t xml:space="preserve">(see</w:t>
+      </w:r>
+      <w:r>
+        <w:t xml:space="preserve"> </w:t>
+      </w:r>
+      <w:r>
+        <w:rPr>
+          <w:b/>
+        </w:rPr>
+        <w:t xml:space="preserve">???</w:t>
+      </w:r>
+      <w:r>
+        <w:t xml:space="preserve"> </w:t>
+      </w:r>
+      <w:r>
+        <w:t xml:space="preserve">for review)</w:t>
       </w:r>
       <w:r>
         <w:t xml:space="preserve">.</w:t>
@@ -696,7 +777,7 @@
         <w:t xml:space="preserve"> </w:t>
       </w:r>
       <w:r>
-        <w:t xml:space="preserve">(Pauleit et al., 2002)</w:t>
+        <w:t xml:space="preserve">(Pauleit et al., 2002; Quigley, 2004; Randrup et al., 2001)</w:t>
       </w:r>
       <w:r>
         <w:t xml:space="preserve">.</w:t>
@@ -705,17 +786,22 @@
         <w:t xml:space="preserve"> </w:t>
       </w:r>
       <w:r>
-        <w:t xml:space="preserve">Therefore, studies reliant on labor-intensive sampling (e.g. based on increment cores; dendroecological methods), must carefully address confounding factors to ensure effect sizes are estimated adequately.</w:t>
-      </w:r>
-      <w:r>
-        <w:t xml:space="preserve"> </w:t>
-      </w:r>
-      <w:r>
-        <w:t xml:space="preserve">While multiple (locally) important species have been assessed along urban and UHI gradients, studies are limited logistically by sampling effort, reducing sample size and coverage (i.e. genera and/or species, and space), which typically hinders highly-resolved predictions of effect sizes across entire urban areas and tree stocks.</w:t>
-      </w:r>
-      <w:r>
-        <w:t xml:space="preserve"> </w:t>
-      </w:r>
+        <w:t xml:space="preserve">While multiple (locally) important species have been assessed along urban and UHI gradients reflecting a range of conditions, studies reliant on labour-intensive methods are limited logistically by sampling effort, reducing sample size and coverage (i.e. genera and/or species, and space).</w:t>
+      </w:r>
+      <w:r>
+        <w:t xml:space="preserve"> </w:t>
+      </w:r>
+      <w:r>
+        <w:t xml:space="preserve">This typically hinders the extrapolation from individual sampling sites toward prediction of effect sizes across entire urban areas and tree stocks.</w:t>
+      </w:r>
+      <w:r>
+        <w:t xml:space="preserve"> </w:t>
+      </w:r>
+    </w:p>
+    <w:p>
+      <w:pPr>
+        <w:pStyle w:val="BodyText"/>
+      </w:pPr>
       <w:r>
         <w:t xml:space="preserve">To complement detailed dendroecological analyses in Berlin for key species, we propose inferring growth modulation from a large data set in excess of 650000 individual trees provided by the Berlin Senate Administration (Senatsverwaltung).</w:t>
       </w:r>
@@ -1110,7 +1196,7 @@
       </w:r>
       <w:bookmarkEnd w:id="33"/>
     </w:p>
-    <w:bookmarkStart w:id="64" w:name="refs"/>
+    <w:bookmarkStart w:id="59" w:name="refs"/>
     <w:bookmarkStart w:id="35" w:name="ref-akbari2001"/>
     <w:p>
       <w:pPr>
@@ -1132,39 +1218,18 @@
       </w:hyperlink>
     </w:p>
     <w:bookmarkEnd w:id="35"/>
-    <w:bookmarkStart w:id="37" w:name="ref-maras2016a"/>
+    <w:bookmarkStart w:id="37" w:name="ref-dahlhausen2018"/>
     <w:p>
       <w:pPr>
         <w:pStyle w:val="Bibliography"/>
       </w:pPr>
       <w:r>
-        <w:t xml:space="preserve">Amini Parsa, V., Salehi, E., Yavari, A.R., van Bodegom, P.M., 2019. Evaluating the potential contribution of urban ecosystem service to climate change mitigation. Urban Ecosyst 22, 989–1006.</w:t>
+        <w:t xml:space="preserve">Dahlhausen, J., Rötzer, T., Biber, P., Uhl, E., Pretzsch, H., 2018. Urban climate modifies tree growth in Berlin. Int J Biometeorol 62, 795–808.</w:t>
       </w:r>
       <w:r>
         <w:t xml:space="preserve"> </w:t>
       </w:r>
       <w:hyperlink r:id="rId36">
-        <w:r>
-          <w:rPr>
-            <w:rStyle w:val="Hyperlink"/>
-          </w:rPr>
-          <w:t xml:space="preserve">https://doi.org/10.1007/s11252-019-00870-w</w:t>
-        </w:r>
-      </w:hyperlink>
-    </w:p>
-    <w:bookmarkEnd w:id="37"/>
-    <w:bookmarkStart w:id="39" w:name="ref-dahlhausen2018"/>
-    <w:p>
-      <w:pPr>
-        <w:pStyle w:val="Bibliography"/>
-      </w:pPr>
-      <w:r>
-        <w:t xml:space="preserve">Dahlhausen, J., Rötzer, T., Biber, P., Uhl, E., Pretzsch, H., 2018. Urban climate modifies tree growth in Berlin. Int J Biometeorol 62, 795–808.</w:t>
-      </w:r>
-      <w:r>
-        <w:t xml:space="preserve"> </w:t>
-      </w:r>
-      <w:hyperlink r:id="rId38">
         <w:r>
           <w:rPr>
             <w:rStyle w:val="Hyperlink"/>
@@ -1173,8 +1238,8 @@
         </w:r>
       </w:hyperlink>
     </w:p>
-    <w:bookmarkEnd w:id="39"/>
-    <w:bookmarkStart w:id="41" w:name="ref-gillner2014"/>
+    <w:bookmarkEnd w:id="37"/>
+    <w:bookmarkStart w:id="39" w:name="ref-gillner2014"/>
     <w:p>
       <w:pPr>
         <w:pStyle w:val="Bibliography"/>
@@ -1185,7 +1250,7 @@
       <w:r>
         <w:t xml:space="preserve"> </w:t>
       </w:r>
-      <w:hyperlink r:id="rId40">
+      <w:hyperlink r:id="rId38">
         <w:r>
           <w:rPr>
             <w:rStyle w:val="Hyperlink"/>
@@ -1194,8 +1259,8 @@
         </w:r>
       </w:hyperlink>
     </w:p>
-    <w:bookmarkEnd w:id="41"/>
-    <w:bookmarkStart w:id="43" w:name="ref-grimmond1996"/>
+    <w:bookmarkEnd w:id="39"/>
+    <w:bookmarkStart w:id="41" w:name="ref-grimmond1996"/>
     <w:p>
       <w:pPr>
         <w:pStyle w:val="Bibliography"/>
@@ -1206,7 +1271,7 @@
       <w:r>
         <w:t xml:space="preserve"> </w:t>
       </w:r>
-      <w:hyperlink r:id="rId42">
+      <w:hyperlink r:id="rId40">
         <w:r>
           <w:rPr>
             <w:rStyle w:val="Hyperlink"/>
@@ -1215,8 +1280,8 @@
         </w:r>
       </w:hyperlink>
     </w:p>
-    <w:bookmarkEnd w:id="43"/>
-    <w:bookmarkStart w:id="45" w:name="ref-gulyas2006"/>
+    <w:bookmarkEnd w:id="41"/>
+    <w:bookmarkStart w:id="43" w:name="ref-gulyas2006"/>
     <w:p>
       <w:pPr>
         <w:pStyle w:val="Bibliography"/>
@@ -1227,7 +1292,7 @@
       <w:r>
         <w:t xml:space="preserve"> </w:t>
       </w:r>
-      <w:hyperlink r:id="rId44">
+      <w:hyperlink r:id="rId42">
         <w:r>
           <w:rPr>
             <w:rStyle w:val="Hyperlink"/>
@@ -1236,8 +1301,8 @@
         </w:r>
       </w:hyperlink>
     </w:p>
-    <w:bookmarkEnd w:id="45"/>
-    <w:bookmarkStart w:id="47" w:name="ref-hoyano1988"/>
+    <w:bookmarkEnd w:id="43"/>
+    <w:bookmarkStart w:id="45" w:name="ref-hoyano1988"/>
     <w:p>
       <w:pPr>
         <w:pStyle w:val="Bibliography"/>
@@ -1248,7 +1313,7 @@
       <w:r>
         <w:t xml:space="preserve"> </w:t>
       </w:r>
-      <w:hyperlink r:id="rId46">
+      <w:hyperlink r:id="rId44">
         <w:r>
           <w:rPr>
             <w:rStyle w:val="Hyperlink"/>
@@ -1257,29 +1322,18 @@
         </w:r>
       </w:hyperlink>
     </w:p>
-    <w:bookmarkEnd w:id="47"/>
-    <w:bookmarkStart w:id="49" w:name="ref-norton2015"/>
+    <w:bookmarkEnd w:id="45"/>
+    <w:bookmarkStart w:id="46" w:name="ref-kuttler2015"/>
     <w:p>
       <w:pPr>
         <w:pStyle w:val="Bibliography"/>
       </w:pPr>
       <w:r>
-        <w:t xml:space="preserve">Kijowska-Oberc, J., Staszak, A.M., Kamiński, J., Ratajczak, E., 2020. Adaptation of Forest Trees to Rapidly Changing Climate. Forests 11, 123.</w:t>
-      </w:r>
-      <w:r>
-        <w:t xml:space="preserve"> </w:t>
-      </w:r>
-      <w:hyperlink r:id="rId48">
-        <w:r>
-          <w:rPr>
-            <w:rStyle w:val="Hyperlink"/>
-          </w:rPr>
-          <w:t xml:space="preserve">https://doi.org/10.3390/f11020123</w:t>
-        </w:r>
-      </w:hyperlink>
-    </w:p>
-    <w:bookmarkEnd w:id="49"/>
-    <w:bookmarkStart w:id="51" w:name="ref-mayer1987"/>
+        <w:t xml:space="preserve">Kuttler, W., Miethke, A., Dütemeyer, D., Barlag, A.-B. (Eds.), 2015. Das klima von essen = the climate of essen. Westarp Wiss., Hohenwarsleben.</w:t>
+      </w:r>
+    </w:p>
+    <w:bookmarkEnd w:id="46"/>
+    <w:bookmarkStart w:id="48" w:name="ref-mayer1987"/>
     <w:p>
       <w:pPr>
         <w:pStyle w:val="Bibliography"/>
@@ -1290,7 +1344,7 @@
       <w:r>
         <w:t xml:space="preserve"> </w:t>
       </w:r>
-      <w:hyperlink r:id="rId50">
+      <w:hyperlink r:id="rId47">
         <w:r>
           <w:rPr>
             <w:rStyle w:val="Hyperlink"/>
@@ -1299,8 +1353,8 @@
         </w:r>
       </w:hyperlink>
     </w:p>
-    <w:bookmarkEnd w:id="51"/>
-    <w:bookmarkStart w:id="53" w:name="ref-moser-reischl2019a"/>
+    <w:bookmarkEnd w:id="48"/>
+    <w:bookmarkStart w:id="50" w:name="ref-moser-reischl2019a"/>
     <w:p>
       <w:pPr>
         <w:pStyle w:val="Bibliography"/>
@@ -1311,7 +1365,7 @@
       <w:r>
         <w:t xml:space="preserve"> </w:t>
       </w:r>
-      <w:hyperlink r:id="rId52">
+      <w:hyperlink r:id="rId49">
         <w:r>
           <w:rPr>
             <w:rStyle w:val="Hyperlink"/>
@@ -1320,8 +1374,8 @@
         </w:r>
       </w:hyperlink>
     </w:p>
-    <w:bookmarkEnd w:id="53"/>
-    <w:bookmarkStart w:id="55" w:name="ref-pauleit2002"/>
+    <w:bookmarkEnd w:id="50"/>
+    <w:bookmarkStart w:id="52" w:name="ref-pauleit2002"/>
     <w:p>
       <w:pPr>
         <w:pStyle w:val="Bibliography"/>
@@ -1332,7 +1386,7 @@
       <w:r>
         <w:t xml:space="preserve"> </w:t>
       </w:r>
-      <w:hyperlink r:id="rId54">
+      <w:hyperlink r:id="rId51">
         <w:r>
           <w:rPr>
             <w:rStyle w:val="Hyperlink"/>
@@ -1341,40 +1395,19 @@
         </w:r>
       </w:hyperlink>
     </w:p>
-    <w:bookmarkEnd w:id="55"/>
-    <w:bookmarkStart w:id="57" w:name="ref-tzoulas2007"/>
+    <w:bookmarkEnd w:id="52"/>
+    <w:bookmarkStart w:id="54" w:name="ref-pretzsch2017"/>
     <w:p>
       <w:pPr>
         <w:pStyle w:val="Bibliography"/>
       </w:pPr>
       <w:r>
-        <w:t xml:space="preserve">Perkins, D., Uhl, E., Biber, P., Du Toit, B., Carraro, V., Rötzer, T., Pretzsch, H., 2018. Impact of Climate Trends and Drought Events on the Growth of Oaks (Quercus robur L. And Quercus petraea (Matt.) Liebl.) Within and beyond Their Natural Range. Forests 9, 108.</w:t>
-      </w:r>
-      <w:r>
-        <w:t xml:space="preserve"> </w:t>
-      </w:r>
-      <w:hyperlink r:id="rId56">
-        <w:r>
-          <w:rPr>
-            <w:rStyle w:val="Hyperlink"/>
-          </w:rPr>
-          <w:t xml:space="preserve">https://doi.org/10.3390/f9030108</w:t>
-        </w:r>
-      </w:hyperlink>
-    </w:p>
-    <w:bookmarkEnd w:id="57"/>
-    <w:bookmarkStart w:id="59" w:name="ref-pretzsch2017"/>
-    <w:p>
-      <w:pPr>
-        <w:pStyle w:val="Bibliography"/>
-      </w:pPr>
-      <w:r>
         <w:t xml:space="preserve">Pretzsch, H., Biber, P., Uhl, E., Dahlhausen, J., Schütze, G., Perkins, D., Rötzer, T., Caldentey, J., Koike, T., Con, T. van, Chavanne, A., Toit, B. du, Foster, K., Lefer, B., 2017. Climate change accelerates growth of urban trees in metropolises worldwide. Scientific Reports 7, 1–10.</w:t>
       </w:r>
       <w:r>
         <w:t xml:space="preserve"> </w:t>
       </w:r>
-      <w:hyperlink r:id="rId58">
+      <w:hyperlink r:id="rId53">
         <w:r>
           <w:rPr>
             <w:rStyle w:val="Hyperlink"/>
@@ -1383,50 +1416,50 @@
         </w:r>
       </w:hyperlink>
     </w:p>
-    <w:bookmarkEnd w:id="59"/>
-    <w:bookmarkStart w:id="61" w:name="ref-hertel2019"/>
+    <w:bookmarkEnd w:id="54"/>
+    <w:bookmarkStart w:id="56" w:name="ref-quigley2004"/>
     <w:p>
       <w:pPr>
         <w:pStyle w:val="Bibliography"/>
       </w:pPr>
       <w:r>
-        <w:t xml:space="preserve">Pretzsch, H., del Río, M., Biber, P., Arcangeli, C., Bielak, K., Brang, P., Dudzinska, M., Forrester, D.I., Klädtke, J., Kohnle, U., Ledermann, T., Matthews, R., Nagel, J., Nagel, R., Nilsson, U., Ningre, F., Nord-Larsen, T., Wernsdörfer, H., Sycheva, E., 2019. Maintenance of long-term experiments for unique insights into forest growth dynamics and trends: Review and perspectives. Eur J Forest Res 138, 165–185.</w:t>
-      </w:r>
-      <w:r>
-        <w:t xml:space="preserve"> </w:t>
-      </w:r>
-      <w:hyperlink r:id="rId60">
+        <w:t xml:space="preserve">Quigley, M.F., 2004. Street trees and rural conspecifics: Will long-lived trees reach full size in urban conditions? Urban Ecosystems 7, 29–39.</w:t>
+      </w:r>
+      <w:r>
+        <w:t xml:space="preserve"> </w:t>
+      </w:r>
+      <w:hyperlink r:id="rId55">
         <w:r>
           <w:rPr>
             <w:rStyle w:val="Hyperlink"/>
           </w:rPr>
-          <w:t xml:space="preserve">https://doi.org/10.1007/s10342-018-1151-y</w:t>
+          <w:t xml:space="preserve">https://doi.org/10.1023/B:UECO.0000020170.58404.e9</w:t>
         </w:r>
       </w:hyperlink>
     </w:p>
-    <w:bookmarkEnd w:id="61"/>
-    <w:bookmarkStart w:id="63" w:name="ref-oke1982"/>
+    <w:bookmarkEnd w:id="56"/>
+    <w:bookmarkStart w:id="58" w:name="ref-randrup2001"/>
     <w:p>
       <w:pPr>
         <w:pStyle w:val="Bibliography"/>
       </w:pPr>
       <w:r>
-        <w:t xml:space="preserve">Stratópoulos, L.M.F., Zhang, C., Häberle, K.-H., Pauleit, S., Duthweiler, S., Pretzsch, H., Rötzer, T., 2019. Effects of Drought on the Phenology, Growth, and Morphological Development of Three Urban Tree Species and Cultivars. Sustainability 11, 5117.</w:t>
-      </w:r>
-      <w:r>
-        <w:t xml:space="preserve"> </w:t>
-      </w:r>
-      <w:hyperlink r:id="rId62">
+        <w:t xml:space="preserve">Randrup, T.B., McPherson, E.G., Costello, L.R., 2001. A review of tree root conflicts with sidewalks, curbs, and roads. Urban Ecosystems 5, 209–225.</w:t>
+      </w:r>
+      <w:r>
+        <w:t xml:space="preserve"> </w:t>
+      </w:r>
+      <w:hyperlink r:id="rId57">
         <w:r>
           <w:rPr>
             <w:rStyle w:val="Hyperlink"/>
           </w:rPr>
-          <w:t xml:space="preserve">https://doi.org/10.3390/su11185117</w:t>
+          <w:t xml:space="preserve">https://doi.org/10.1023/A:1024046004731</w:t>
         </w:r>
       </w:hyperlink>
     </w:p>
-    <w:bookmarkEnd w:id="63"/>
-    <w:bookmarkEnd w:id="64"/>
+    <w:bookmarkEnd w:id="58"/>
+    <w:bookmarkEnd w:id="59"/>
     <w:p>
       <w:r>
         <w:br w:type="page"/>
@@ -1436,18 +1469,18 @@
       <w:pPr>
         <w:pStyle w:val="Heading3"/>
       </w:pPr>
-      <w:bookmarkStart w:id="65" w:name="colophon"/>
+      <w:bookmarkStart w:id="60" w:name="colophon"/>
       <w:r>
         <w:t xml:space="preserve">Colophon</w:t>
       </w:r>
-      <w:bookmarkEnd w:id="65"/>
+      <w:bookmarkEnd w:id="60"/>
     </w:p>
     <w:p>
       <w:pPr>
         <w:pStyle w:val="FirstParagraph"/>
       </w:pPr>
       <w:r>
-        <w:t xml:space="preserve">This report was generated on 2020-03-06 17:31:15 using the following computational environment and dependencies:</w:t>
+        <w:t xml:space="preserve">This report was generated on 2020-03-06 17:51:49 using the following computational environment and dependencies:</w:t>
       </w:r>
     </w:p>
     <w:p>
@@ -2440,7 +2473,7 @@
         <w:rPr>
           <w:rStyle w:val="VerbatimChar"/>
         </w:rPr>
-        <w:t xml:space="preserve">#&gt; Head:     [ba256a2] 2020-03-05: Merge branch 'master' of https://github.com/the-Hull/berlin.trees</w:t>
+        <w:t xml:space="preserve">#&gt; Head:     [0877693] 2020-03-06: updated work</w:t>
       </w:r>
     </w:p>
     <w:sectPr/>

</xml_diff>

<commit_message>
updated renv on GFZ WS
</commit_message>
<xml_diff>
--- a/paper_knit.docx
+++ b/paper_knit.docx
@@ -263,13 +263,13 @@
         <w:pStyle w:val="Date"/>
       </w:pPr>
       <w:r>
-        <w:t xml:space="preserve">04</w:t>
-      </w:r>
-      <w:r>
-        <w:t xml:space="preserve"> </w:t>
-      </w:r>
-      <w:r>
-        <w:t xml:space="preserve">June,</w:t>
+        <w:t xml:space="preserve">20</w:t>
+      </w:r>
+      <w:r>
+        <w:t xml:space="preserve"> </w:t>
+      </w:r>
+      <w:r>
+        <w:t xml:space="preserve">October,</w:t>
       </w:r>
       <w:r>
         <w:t xml:space="preserve"> </w:t>
@@ -811,7 +811,7 @@
       </w:pPr>
       <w:bookmarkStart w:id="21" w:name="sec:intro"/>
       <w:r>
-        <w:t xml:space="preserve">Introduction</w:t>
+        <w:t xml:space="preserve">1	Introduction</w:t>
       </w:r>
       <w:bookmarkEnd w:id="21"/>
     </w:p>
@@ -1643,7 +1643,7 @@
       </w:pPr>
       <w:bookmarkStart w:id="22" w:name="sec:methods"/>
       <w:r>
-        <w:t xml:space="preserve">Proposed methods and data requirements</w:t>
+        <w:t xml:space="preserve">2	Proposed methods and data requirements</w:t>
       </w:r>
       <w:bookmarkEnd w:id="22"/>
     </w:p>
@@ -1653,7 +1653,7 @@
       </w:pPr>
       <w:bookmarkStart w:id="23" w:name="general-analyses"/>
       <w:r>
-        <w:t xml:space="preserve">General analyses</w:t>
+        <w:t xml:space="preserve">2.1	General analyses</w:t>
       </w:r>
       <w:bookmarkEnd w:id="23"/>
     </w:p>
@@ -1848,7 +1848,7 @@
             <m:t>(</m:t>
           </m:r>
           <m:r>
-            <m:t>1</m:t>
+            <m:t>2.1</m:t>
           </m:r>
           <m:r>
             <m:t>)</m:t>
@@ -1913,7 +1913,7 @@
             <m:t>(</m:t>
           </m:r>
           <m:r>
-            <m:t>2</m:t>
+            <m:t>2.2</m:t>
           </m:r>
           <m:r>
             <m:t>)</m:t>
@@ -2221,7 +2221,7 @@
             <m:t>(</m:t>
           </m:r>
           <m:r>
-            <m:t>3</m:t>
+            <m:t>2.3</m:t>
           </m:r>
           <m:r>
             <m:t>)</m:t>
@@ -2525,7 +2525,7 @@
             <m:t>(</m:t>
           </m:r>
           <m:r>
-            <m:t>4</m:t>
+            <m:t>2.4</m:t>
           </m:r>
           <m:r>
             <m:t>)</m:t>
@@ -2689,7 +2689,7 @@
         </m:r>
       </m:oMath>
       <w:r>
-        <w:t xml:space="preserve">5</w:t>
+        <w:t xml:space="preserve">3.5</w:t>
       </w:r>
       <w:r>
         <w:t xml:space="preserve"> </w:t>
@@ -2736,7 +2736,7 @@
       </w:pPr>
       <w:bookmarkStart w:id="24" w:name="available-and-required-data"/>
       <w:r>
-        <w:t xml:space="preserve">Available and required data</w:t>
+        <w:t xml:space="preserve">2.2	Available and required data</w:t>
       </w:r>
       <w:bookmarkEnd w:id="24"/>
     </w:p>
@@ -2785,7 +2785,7 @@
       </w:pPr>
       <w:bookmarkStart w:id="25" w:name="sec:results"/>
       <w:r>
-        <w:t xml:space="preserve">Preliminary results</w:t>
+        <w:t xml:space="preserve">3	Preliminary results</w:t>
       </w:r>
       <w:bookmarkEnd w:id="25"/>
     </w:p>
@@ -2802,7 +2802,7 @@
         </m:r>
       </m:oMath>
       <w:r>
-        <w:t xml:space="preserve">1</w:t>
+        <w:t xml:space="preserve">3.1</w:t>
       </w:r>
       <w:r>
         <w:t xml:space="preserve">).</w:t>
@@ -2843,7 +2843,7 @@
           <wp:inline>
             <wp:extent cx="5334000" cy="1777999"/>
             <wp:effectExtent b="0" l="0" r="0" t="0"/>
-            <wp:docPr descr="Figure 1: Individual tree locations for three categories available in Berlin Senate urban tree data set. Note, that for each category 7000 observations were subsampled from the available pool to facilitate visualization." title="" id="1" name="Picture"/>
+            <wp:docPr descr="Figure 3.1: Individual tree locations for three categories available in Berlin Senate urban tree data set. Note, that for each category 7000 observations were subsampled from the available pool to facilitate visualization." title="" id="1" name="Picture"/>
             <a:graphic>
               <a:graphicData uri="http://schemas.openxmlformats.org/drawingml/2006/picture">
                 <pic:pic>
@@ -2886,7 +2886,7 @@
         <w:pStyle w:val="ImageCaption"/>
       </w:pPr>
       <w:r>
-        <w:t xml:space="preserve">Figure 1: Individual tree locations for three categories available in Berlin Senate urban tree data set. Note, that for each category 7000 observations were subsampled from the available pool to facilitate visualization.</w:t>
+        <w:t xml:space="preserve">Figure 3.1: Individual tree locations for three categories available in Berlin Senate urban tree data set. Note, that for each category 7000 observations were subsampled from the available pool to facilitate visualization.</w:t>
       </w:r>
     </w:p>
     <w:p>
@@ -2898,7 +2898,7 @@
           <wp:inline>
             <wp:extent cx="5334000" cy="5334000"/>
             <wp:effectExtent b="0" l="0" r="0" t="0"/>
-            <wp:docPr descr="Figure 2: Gridded counts for the 11 most frequent genera, as well as Pinus and remaining genera. Note, that counts are standardized to unity for individual genera." title="" id="1" name="Picture"/>
+            <wp:docPr descr="Figure 3.2: Gridded counts for the 11 most frequent genera, as well as Pinus and remaining genera. Note, that counts are standardized to unity for individual genera." title="" id="1" name="Picture"/>
             <a:graphic>
               <a:graphicData uri="http://schemas.openxmlformats.org/drawingml/2006/picture">
                 <pic:pic>
@@ -2941,7 +2941,7 @@
         <w:pStyle w:val="ImageCaption"/>
       </w:pPr>
       <w:r>
-        <w:t xml:space="preserve">Figure 2: Gridded counts for the 11 most frequent genera, as well as</w:t>
+        <w:t xml:space="preserve">Figure 3.2: Gridded counts for the 11 most frequent genera, as well as</w:t>
       </w:r>
       <w:r>
         <w:t xml:space="preserve"> </w:t>
@@ -2972,7 +2972,7 @@
         </m:r>
       </m:oMath>
       <w:r>
-        <w:t xml:space="preserve">3</w:t>
+        <w:t xml:space="preserve">3.3</w:t>
       </w:r>
       <w:r>
         <w:t xml:space="preserve">), and also shows variability through time (data not shown, refer to the</w:t>
@@ -3001,7 +3001,7 @@
           <wp:inline>
             <wp:extent cx="5334000" cy="5334000"/>
             <wp:effectExtent b="0" l="0" r="0" t="0"/>
-            <wp:docPr descr="Figure 3: Estimate of UHI intensity based on the algorithm in (Chakraborty and Lee, 2019), comparing urban with rural pixels within the greater metropolitan cluster. Presented values are averaged over the summer of 2007." title="" id="1" name="Picture"/>
+            <wp:docPr descr="Figure 3.3: Estimate of UHI intensity based on the algorithm in (Chakraborty and Lee, 2019), comparing urban with rural pixels within the greater metropolitan cluster. Presented values are averaged over the summer of 2007." title="" id="1" name="Picture"/>
             <a:graphic>
               <a:graphicData uri="http://schemas.openxmlformats.org/drawingml/2006/picture">
                 <pic:pic>
@@ -3044,7 +3044,7 @@
         <w:pStyle w:val="ImageCaption"/>
       </w:pPr>
       <w:r>
-        <w:t xml:space="preserve">Figure 3: Estimate of UHI intensity based on the algorithm in</w:t>
+        <w:t xml:space="preserve">Figure 3.3: Estimate of UHI intensity based on the algorithm in</w:t>
       </w:r>
       <w:r>
         <w:t xml:space="preserve"> </w:t>
@@ -3069,7 +3069,7 @@
         </m:r>
       </m:oMath>
       <w:r>
-        <w:t xml:space="preserve">4</w:t>
+        <w:t xml:space="preserve">3.4</w:t>
       </w:r>
       <w:r>
         <w:t xml:space="preserve">).</w:t>
@@ -3090,7 +3090,7 @@
           <wp:inline>
             <wp:extent cx="5334000" cy="5334000"/>
             <wp:effectExtent b="0" l="0" r="0" t="0"/>
-            <wp:docPr descr="Figure 4: Empirical density distribution of all individuals within the presented genera along the UHI continuum. UHI intensities were extracted for each tree location, and the distribution hence represents the first detailed overview of the exposure of Berlin’s trees to urban heat loading. The black line is the density across all three categories. Insets show corresponding tree totals." title="" id="1" name="Picture"/>
+            <wp:docPr descr="Figure 3.4: Empirical density distribution of all individuals within the presented genera along the UHI continuum. UHI intensities were extracted for each tree location, and the distribution hence represents the first detailed overview of the exposure of Berlin’s trees to urban heat loading. The black line is the density across all three categories. Insets show corresponding tree totals." title="" id="1" name="Picture"/>
             <a:graphic>
               <a:graphicData uri="http://schemas.openxmlformats.org/drawingml/2006/picture">
                 <pic:pic>
@@ -3133,7 +3133,7 @@
         <w:pStyle w:val="ImageCaption"/>
       </w:pPr>
       <w:r>
-        <w:t xml:space="preserve">Figure 4: Empirical density distribution of all individuals within the presented genera along the UHI continuum. UHI intensities were extracted for each tree location, and the distribution hence represents the first detailed overview of the exposure of Berlin’s trees to urban heat loading. The black line is the density across all three categories. Insets show corresponding tree totals.</w:t>
+        <w:t xml:space="preserve">Figure 3.4: Empirical density distribution of all individuals within the presented genera along the UHI continuum. UHI intensities were extracted for each tree location, and the distribution hence represents the first detailed overview of the exposure of Berlin’s trees to urban heat loading. The black line is the density across all three categories. Insets show corresponding tree totals.</w:t>
       </w:r>
     </w:p>
     <w:p>
@@ -3158,7 +3158,7 @@
         </m:r>
       </m:oMath>
       <w:r>
-        <w:t xml:space="preserve">5</w:t>
+        <w:t xml:space="preserve">3.5</w:t>
       </w:r>
       <w:r>
         <w:t xml:space="preserve">).</w:t>
@@ -3227,7 +3227,7 @@
           <wp:inline>
             <wp:extent cx="5334000" cy="5334000"/>
             <wp:effectExtent b="0" l="0" r="0" t="0"/>
-            <wp:docPr descr="Figure 5: Impact of UHI loading on tree diameter (DBH), accounting for age and inter-specific differences from the linear mixed model (via random slopes and intercepts). Line-ranges are standard errors of predicted effect sizes (i.e. slopes). Differences between street and park trees are considerable for some species, and may be due to local clustering and/or spatial under-representation across the UHI continuum. Further investigations need to address the degree of spatial autocorrelation and account for it where required in linear mixed models, and with smoothing interactions in a GAMM implementation." title="" id="1" name="Picture"/>
+            <wp:docPr descr="Figure 3.5: Impact of UHI loading on tree diameter (DBH), accounting for age and inter-specific differences from the linear mixed model (via random slopes and intercepts). Line-ranges are standard errors of predicted effect sizes (i.e. slopes). Differences between street and park trees are considerable for some species, and may be due to local clustering and/or spatial under-representation across the UHI continuum. Further investigations need to address the degree of spatial autocorrelation and account for it where required in linear mixed models, and with smoothing interactions in a GAMM implementation." title="" id="1" name="Picture"/>
             <a:graphic>
               <a:graphicData uri="http://schemas.openxmlformats.org/drawingml/2006/picture">
                 <pic:pic>
@@ -3270,7 +3270,7 @@
         <w:pStyle w:val="ImageCaption"/>
       </w:pPr>
       <w:r>
-        <w:t xml:space="preserve">Figure 5: Impact of UHI loading on tree diameter (</w:t>
+        <w:t xml:space="preserve">Figure 3.5: Impact of UHI loading on tree diameter (</w:t>
       </w:r>
       <m:oMath>
         <m:r>
@@ -3293,7 +3293,7 @@
       </w:pPr>
       <w:bookmarkStart w:id="32" w:name="outlook"/>
       <w:r>
-        <w:t xml:space="preserve">Outlook</w:t>
+        <w:t xml:space="preserve">4	Outlook</w:t>
       </w:r>
       <w:bookmarkEnd w:id="32"/>
     </w:p>
@@ -3385,7 +3385,7 @@
         </m:r>
       </m:oMath>
       <w:r>
-        <w:t xml:space="preserve">5</w:t>
+        <w:t xml:space="preserve">3.5</w:t>
       </w:r>
       <w:r>
         <w:t xml:space="preserve">) under recent conditions</w:t>
@@ -3454,7 +3454,7 @@
       </w:pPr>
       <w:bookmarkStart w:id="33" w:name="references"/>
       <w:r>
-        <w:t xml:space="preserve">References</w:t>
+        <w:t xml:space="preserve">5	References</w:t>
       </w:r>
       <w:bookmarkEnd w:id="33"/>
     </w:p>
@@ -4072,7 +4072,7 @@
       </w:pPr>
       <w:bookmarkStart w:id="93" w:name="pagebreak"/>
       <w:r>
-        <w:t xml:space="preserve">pagebreak</w:t>
+        <w:t xml:space="preserve">5.0.0.0.1	pagebreak</w:t>
       </w:r>
       <w:bookmarkEnd w:id="93"/>
     </w:p>
@@ -4082,7 +4082,7 @@
       </w:pPr>
       <w:bookmarkStart w:id="94" w:name="colophon"/>
       <w:r>
-        <w:t xml:space="preserve">Colophon</w:t>
+        <w:t xml:space="preserve">5.0.1	Colophon</w:t>
       </w:r>
       <w:bookmarkEnd w:id="94"/>
     </w:p>
@@ -4091,7 +4091,7 @@
         <w:pStyle w:val="FirstParagraph"/>
       </w:pPr>
       <w:r>
-        <w:t xml:space="preserve">This report was generated on 2020-06-04 17:33:24 using the following computational environment and dependencies:</w:t>
+        <w:t xml:space="preserve">This report was generated on 2020-10-20 14:41:22 using the following computational environment and dependencies:</w:t>
       </w:r>
     </w:p>
     <w:p>
@@ -4120,16 +4120,16 @@
         <w:rPr>
           <w:rStyle w:val="VerbatimChar"/>
         </w:rPr>
-        <w:t xml:space="preserve">#&gt;  version  R version 4.0.0 (2020-04-24)</w:t>
-      </w:r>
-      <w:r>
-        <w:br/>
-      </w:r>
-      <w:r>
-        <w:rPr>
-          <w:rStyle w:val="VerbatimChar"/>
-        </w:rPr>
-        <w:t xml:space="preserve">#&gt;  os       Ubuntu 20.04 LTS            </w:t>
+        <w:t xml:space="preserve">#&gt;  version  R version 4.0.2 (2020-06-22)</w:t>
+      </w:r>
+      <w:r>
+        <w:br/>
+      </w:r>
+      <w:r>
+        <w:rPr>
+          <w:rStyle w:val="VerbatimChar"/>
+        </w:rPr>
+        <w:t xml:space="preserve">#&gt;  os       Ubuntu 20.04.1 LTS          </w:t>
       </w:r>
       <w:r>
         <w:br/>
@@ -4192,7 +4192,7 @@
         <w:rPr>
           <w:rStyle w:val="VerbatimChar"/>
         </w:rPr>
-        <w:t xml:space="preserve">#&gt;  date     2020-06-04                  </w:t>
+        <w:t xml:space="preserve">#&gt;  date     2020-10-20                  </w:t>
       </w:r>
       <w:r>
         <w:br/>
@@ -4228,15 +4228,6 @@
         <w:rPr>
           <w:rStyle w:val="VerbatimChar"/>
         </w:rPr>
-        <w:t xml:space="preserve">#&gt;  P abind          1.4-5      2016-07-21 [?] CRAN (R 4.0.0)</w:t>
-      </w:r>
-      <w:r>
-        <w:br/>
-      </w:r>
-      <w:r>
-        <w:rPr>
-          <w:rStyle w:val="VerbatimChar"/>
-        </w:rPr>
         <w:t xml:space="preserve">#&gt;  P assertthat     0.2.1      2019-03-21 [?] CRAN (R 4.0.0)</w:t>
       </w:r>
       <w:r>
@@ -4246,7 +4237,7 @@
         <w:rPr>
           <w:rStyle w:val="VerbatimChar"/>
         </w:rPr>
-        <w:t xml:space="preserve">#&gt;  P backports      1.1.7      2020-05-13 [?] CRAN (R 4.0.0)</w:t>
+        <w:t xml:space="preserve">#&gt;  P backports      1.1.10     2020-09-15 [?] CRAN (R 4.0.2)</w:t>
       </w:r>
       <w:r>
         <w:br/>
@@ -4264,7 +4255,7 @@
         <w:rPr>
           <w:rStyle w:val="VerbatimChar"/>
         </w:rPr>
-        <w:t xml:space="preserve">#&gt;    berlin.trees   0.0.0.9000 2020-06-04 [1] local         </w:t>
+        <w:t xml:space="preserve">#&gt;    berlin.trees   0.0.0.9000 2020-10-20 [1] local         </w:t>
       </w:r>
       <w:r>
         <w:br/>
@@ -4282,7 +4273,7 @@
         <w:rPr>
           <w:rStyle w:val="VerbatimChar"/>
         </w:rPr>
-        <w:t xml:space="preserve">#&gt;  P bookdown       0.19       2020-05-15 [?] CRAN (R 4.0.0)</w:t>
+        <w:t xml:space="preserve">#&gt;  P bookdown       0.21       2020-10-13 [?] CRAN (R 4.0.2)</w:t>
       </w:r>
       <w:r>
         <w:br/>
@@ -4300,16 +4291,16 @@
         <w:rPr>
           <w:rStyle w:val="VerbatimChar"/>
         </w:rPr>
-        <w:t xml:space="preserve">#&gt;  P callr          3.4.3      2020-03-28 [?] CRAN (R 4.0.0)</w:t>
-      </w:r>
-      <w:r>
-        <w:br/>
-      </w:r>
-      <w:r>
-        <w:rPr>
-          <w:rStyle w:val="VerbatimChar"/>
-        </w:rPr>
-        <w:t xml:space="preserve">#&gt;  P ckanr          0.4.0      2019-10-11 [?] CRAN (R 4.0.0)</w:t>
+        <w:t xml:space="preserve">#&gt;    callr          3.5.1      2020-10-13 [1] CRAN (R 4.0.2)</w:t>
+      </w:r>
+      <w:r>
+        <w:br/>
+      </w:r>
+      <w:r>
+        <w:rPr>
+          <w:rStyle w:val="VerbatimChar"/>
+        </w:rPr>
+        <w:t xml:space="preserve">#&gt;  P ckanr          0.5.0      2020-07-30 [?] CRAN (R 4.0.2)</w:t>
       </w:r>
       <w:r>
         <w:br/>
@@ -4336,7 +4327,7 @@
         <w:rPr>
           <w:rStyle w:val="VerbatimChar"/>
         </w:rPr>
-        <w:t xml:space="preserve">#&gt;  P cli            2.0.2      2020-02-28 [?] CRAN (R 4.0.0)</w:t>
+        <w:t xml:space="preserve">#&gt;    cli            2.1.0      2020-10-12 [1] CRAN (R 4.0.2)</w:t>
       </w:r>
       <w:r>
         <w:br/>
@@ -4372,7 +4363,25 @@
         <w:rPr>
           <w:rStyle w:val="VerbatimChar"/>
         </w:rPr>
-        <w:t xml:space="preserve">#&gt;  P data.table     1.12.8     2019-12-09 [?] CRAN (R 4.0.0)</w:t>
+        <w:t xml:space="preserve">#&gt;  P crul           1.0.0      2020-07-30 [?] CRAN (R 4.0.2)</w:t>
+      </w:r>
+      <w:r>
+        <w:br/>
+      </w:r>
+      <w:r>
+        <w:rPr>
+          <w:rStyle w:val="VerbatimChar"/>
+        </w:rPr>
+        <w:t xml:space="preserve">#&gt;  P curl           4.3        2019-12-02 [?] CRAN (R 4.0.0)</w:t>
+      </w:r>
+      <w:r>
+        <w:br/>
+      </w:r>
+      <w:r>
+        <w:rPr>
+          <w:rStyle w:val="VerbatimChar"/>
+        </w:rPr>
+        <w:t xml:space="preserve">#&gt;  P data.table     1.13.2     2020-10-19 [?] CRAN (R 4.0.2)</w:t>
       </w:r>
       <w:r>
         <w:br/>
@@ -4408,43 +4417,43 @@
         <w:rPr>
           <w:rStyle w:val="VerbatimChar"/>
         </w:rPr>
-        <w:t xml:space="preserve">#&gt;  P devtools       2.3.0      2020-04-10 [?] CRAN (R 4.0.0)</w:t>
-      </w:r>
-      <w:r>
-        <w:br/>
-      </w:r>
-      <w:r>
-        <w:rPr>
-          <w:rStyle w:val="VerbatimChar"/>
-        </w:rPr>
-        <w:t xml:space="preserve">#&gt;  P digest         0.6.25     2020-02-23 [?] CRAN (R 4.0.0)</w:t>
-      </w:r>
-      <w:r>
-        <w:br/>
-      </w:r>
-      <w:r>
-        <w:rPr>
-          <w:rStyle w:val="VerbatimChar"/>
-        </w:rPr>
-        <w:t xml:space="preserve">#&gt;  P dplyr        * 1.0.0      2020-05-29 [?] CRAN (R 4.0.0)</w:t>
-      </w:r>
-      <w:r>
-        <w:br/>
-      </w:r>
-      <w:r>
-        <w:rPr>
-          <w:rStyle w:val="VerbatimChar"/>
-        </w:rPr>
-        <w:t xml:space="preserve">#&gt;  P drake        * 7.12.2     2020-06-02 [?] CRAN (R 4.0.0)</w:t>
-      </w:r>
-      <w:r>
-        <w:br/>
-      </w:r>
-      <w:r>
-        <w:rPr>
-          <w:rStyle w:val="VerbatimChar"/>
-        </w:rPr>
-        <w:t xml:space="preserve">#&gt;  P e1071          1.7-3      2019-11-26 [?] CRAN (R 4.0.0)</w:t>
+        <w:t xml:space="preserve">#&gt;  P devtools       2.3.2      2020-09-18 [?] CRAN (R 4.0.2)</w:t>
+      </w:r>
+      <w:r>
+        <w:br/>
+      </w:r>
+      <w:r>
+        <w:rPr>
+          <w:rStyle w:val="VerbatimChar"/>
+        </w:rPr>
+        <w:t xml:space="preserve">#&gt;    digest         0.6.26     2020-10-17 [1] CRAN (R 4.0.2)</w:t>
+      </w:r>
+      <w:r>
+        <w:br/>
+      </w:r>
+      <w:r>
+        <w:rPr>
+          <w:rStyle w:val="VerbatimChar"/>
+        </w:rPr>
+        <w:t xml:space="preserve">#&gt;  P dplyr        * 1.0.2      2020-08-18 [?] CRAN (R 4.0.2)</w:t>
+      </w:r>
+      <w:r>
+        <w:br/>
+      </w:r>
+      <w:r>
+        <w:rPr>
+          <w:rStyle w:val="VerbatimChar"/>
+        </w:rPr>
+        <w:t xml:space="preserve">#&gt;  P drake        * 7.12.6     2020-10-10 [?] CRAN (R 4.0.2)</w:t>
+      </w:r>
+      <w:r>
+        <w:br/>
+      </w:r>
+      <w:r>
+        <w:rPr>
+          <w:rStyle w:val="VerbatimChar"/>
+        </w:rPr>
+        <w:t xml:space="preserve">#&gt;    e1071          1.7-4      2020-10-14 [1] CRAN (R 4.0.2)</w:t>
       </w:r>
       <w:r>
         <w:br/>
@@ -4471,24 +4480,6 @@
         <w:rPr>
           <w:rStyle w:val="VerbatimChar"/>
         </w:rPr>
-        <w:t xml:space="preserve">#&gt;  P extrafont      0.17       2014-12-08 [?] CRAN (R 4.0.0)</w:t>
-      </w:r>
-      <w:r>
-        <w:br/>
-      </w:r>
-      <w:r>
-        <w:rPr>
-          <w:rStyle w:val="VerbatimChar"/>
-        </w:rPr>
-        <w:t xml:space="preserve">#&gt;  P extrafontdb    1.0        2012-06-11 [?] CRAN (R 4.0.0)</w:t>
-      </w:r>
-      <w:r>
-        <w:br/>
-      </w:r>
-      <w:r>
-        <w:rPr>
-          <w:rStyle w:val="VerbatimChar"/>
-        </w:rPr>
         <w:t xml:space="preserve">#&gt;  P fansi          0.4.1      2020-01-08 [?] CRAN (R 4.0.0)</w:t>
       </w:r>
       <w:r>
@@ -4498,15 +4489,6 @@
         <w:rPr>
           <w:rStyle w:val="VerbatimChar"/>
         </w:rPr>
-        <w:t xml:space="preserve">#&gt;  P farver         2.0.3      2020-01-16 [?] CRAN (R 4.0.0)</w:t>
-      </w:r>
-      <w:r>
-        <w:br/>
-      </w:r>
-      <w:r>
-        <w:rPr>
-          <w:rStyle w:val="VerbatimChar"/>
-        </w:rPr>
         <w:t xml:space="preserve">#&gt;  P filelock       1.0.2      2018-10-05 [?] CRAN (R 4.0.0)</w:t>
       </w:r>
       <w:r>
@@ -4516,34 +4498,25 @@
         <w:rPr>
           <w:rStyle w:val="VerbatimChar"/>
         </w:rPr>
-        <w:t xml:space="preserve">#&gt;  P forcats        0.5.0      2020-03-01 [?] CRAN (R 4.0.0)</w:t>
-      </w:r>
-      <w:r>
-        <w:br/>
-      </w:r>
-      <w:r>
-        <w:rPr>
-          <w:rStyle w:val="VerbatimChar"/>
-        </w:rPr>
-        <w:t xml:space="preserve">#&gt;  P fs             1.4.1      2020-04-04 [?] CRAN (R 4.0.0)</w:t>
-      </w:r>
-      <w:r>
-        <w:br/>
-      </w:r>
-      <w:r>
-        <w:rPr>
-          <w:rStyle w:val="VerbatimChar"/>
-        </w:rPr>
-        <w:t xml:space="preserve">#&gt;  P furrr          0.1.0      2018-05-16 [?] CRAN (R 4.0.0)</w:t>
-      </w:r>
-      <w:r>
-        <w:br/>
-      </w:r>
-      <w:r>
-        <w:rPr>
-          <w:rStyle w:val="VerbatimChar"/>
-        </w:rPr>
-        <w:t xml:space="preserve">#&gt;  P future       * 1.17.0     2020-04-18 [?] CRAN (R 4.0.0)</w:t>
+        <w:t xml:space="preserve">#&gt;  P fs             1.5.0      2020-07-31 [?] CRAN (R 4.0.2)</w:t>
+      </w:r>
+      <w:r>
+        <w:br/>
+      </w:r>
+      <w:r>
+        <w:rPr>
+          <w:rStyle w:val="VerbatimChar"/>
+        </w:rPr>
+        <w:t xml:space="preserve">#&gt;  P furrr          0.2.0      2020-10-12 [?] CRAN (R 4.0.2)</w:t>
+      </w:r>
+      <w:r>
+        <w:br/>
+      </w:r>
+      <w:r>
+        <w:rPr>
+          <w:rStyle w:val="VerbatimChar"/>
+        </w:rPr>
+        <w:t xml:space="preserve">#&gt;  P future       * 1.19.1     2020-09-22 [?] CRAN (R 4.0.2)</w:t>
       </w:r>
       <w:r>
         <w:br/>
@@ -4570,25 +4543,25 @@
         <w:rPr>
           <w:rStyle w:val="VerbatimChar"/>
         </w:rPr>
-        <w:t xml:space="preserve">#&gt;  P ggplot2        3.3.1      2020-05-28 [?] CRAN (R 4.0.0)</w:t>
-      </w:r>
-      <w:r>
-        <w:br/>
-      </w:r>
-      <w:r>
-        <w:rPr>
-          <w:rStyle w:val="VerbatimChar"/>
-        </w:rPr>
-        <w:t xml:space="preserve">#&gt;  P globals        0.12.5     2019-12-07 [?] CRAN (R 4.0.0)</w:t>
-      </w:r>
-      <w:r>
-        <w:br/>
-      </w:r>
-      <w:r>
-        <w:rPr>
-          <w:rStyle w:val="VerbatimChar"/>
-        </w:rPr>
-        <w:t xml:space="preserve">#&gt;  P glue           1.4.1      2020-05-13 [?] CRAN (R 4.0.0)</w:t>
+        <w:t xml:space="preserve">#&gt;  P ggplot2        3.3.2      2020-06-19 [?] CRAN (R 4.0.2)</w:t>
+      </w:r>
+      <w:r>
+        <w:br/>
+      </w:r>
+      <w:r>
+        <w:rPr>
+          <w:rStyle w:val="VerbatimChar"/>
+        </w:rPr>
+        <w:t xml:space="preserve">#&gt;  P globals        0.13.1     2020-10-11 [?] CRAN (R 4.0.2)</w:t>
+      </w:r>
+      <w:r>
+        <w:br/>
+      </w:r>
+      <w:r>
+        <w:rPr>
+          <w:rStyle w:val="VerbatimChar"/>
+        </w:rPr>
+        <w:t xml:space="preserve">#&gt;  P glue           1.4.2      2020-08-27 [?] CRAN (R 4.0.2)</w:t>
       </w:r>
       <w:r>
         <w:br/>
@@ -4615,52 +4588,52 @@
         <w:rPr>
           <w:rStyle w:val="VerbatimChar"/>
         </w:rPr>
-        <w:t xml:space="preserve">#&gt;  P hms            0.5.3      2020-01-08 [?] CRAN (R 4.0.0)</w:t>
-      </w:r>
-      <w:r>
-        <w:br/>
-      </w:r>
-      <w:r>
-        <w:rPr>
-          <w:rStyle w:val="VerbatimChar"/>
-        </w:rPr>
-        <w:t xml:space="preserve">#&gt;  P htmltools      0.4.0      2019-10-04 [?] CRAN (R 4.0.0)</w:t>
-      </w:r>
-      <w:r>
-        <w:br/>
-      </w:r>
-      <w:r>
-        <w:rPr>
-          <w:rStyle w:val="VerbatimChar"/>
-        </w:rPr>
-        <w:t xml:space="preserve">#&gt;  P httr           1.4.1      2019-08-05 [?] CRAN (R 4.0.0)</w:t>
-      </w:r>
-      <w:r>
-        <w:br/>
-      </w:r>
-      <w:r>
-        <w:rPr>
-          <w:rStyle w:val="VerbatimChar"/>
-        </w:rPr>
-        <w:t xml:space="preserve">#&gt;  P igraph         1.2.5      2020-03-19 [?] CRAN (R 4.0.0)</w:t>
-      </w:r>
-      <w:r>
-        <w:br/>
-      </w:r>
-      <w:r>
-        <w:rPr>
-          <w:rStyle w:val="VerbatimChar"/>
-        </w:rPr>
-        <w:t xml:space="preserve">#&gt;  P jsonlite       1.6.1      2020-02-02 [?] CRAN (R 4.0.0)</w:t>
-      </w:r>
-      <w:r>
-        <w:br/>
-      </w:r>
-      <w:r>
-        <w:rPr>
-          <w:rStyle w:val="VerbatimChar"/>
-        </w:rPr>
-        <w:t xml:space="preserve">#&gt;  P kableExtra   * 1.1.0      2019-03-16 [?] CRAN (R 4.0.0)</w:t>
+        <w:t xml:space="preserve">#&gt;  P htmltools      0.5.0      2020-06-16 [?] CRAN (R 4.0.2)</w:t>
+      </w:r>
+      <w:r>
+        <w:br/>
+      </w:r>
+      <w:r>
+        <w:rPr>
+          <w:rStyle w:val="VerbatimChar"/>
+        </w:rPr>
+        <w:t xml:space="preserve">#&gt;  P httpcode       0.3.0      2020-04-10 [?] CRAN (R 4.0.2)</w:t>
+      </w:r>
+      <w:r>
+        <w:br/>
+      </w:r>
+      <w:r>
+        <w:rPr>
+          <w:rStyle w:val="VerbatimChar"/>
+        </w:rPr>
+        <w:t xml:space="preserve">#&gt;  P httr           1.4.2      2020-07-20 [?] CRAN (R 4.0.2)</w:t>
+      </w:r>
+      <w:r>
+        <w:br/>
+      </w:r>
+      <w:r>
+        <w:rPr>
+          <w:rStyle w:val="VerbatimChar"/>
+        </w:rPr>
+        <w:t xml:space="preserve">#&gt;    igraph         1.2.6      2020-10-06 [1] CRAN (R 4.0.2)</w:t>
+      </w:r>
+      <w:r>
+        <w:br/>
+      </w:r>
+      <w:r>
+        <w:rPr>
+          <w:rStyle w:val="VerbatimChar"/>
+        </w:rPr>
+        <w:t xml:space="preserve">#&gt;  P jsonlite       1.7.1      2020-09-07 [?] CRAN (R 4.0.2)</w:t>
+      </w:r>
+      <w:r>
+        <w:br/>
+      </w:r>
+      <w:r>
+        <w:rPr>
+          <w:rStyle w:val="VerbatimChar"/>
+        </w:rPr>
+        <w:t xml:space="preserve">#&gt;  P kableExtra   * 1.2.1      2020-08-27 [?] CRAN (R 4.0.2)</w:t>
       </w:r>
       <w:r>
         <w:br/>
@@ -4678,16 +4651,7 @@
         <w:rPr>
           <w:rStyle w:val="VerbatimChar"/>
         </w:rPr>
-        <w:t xml:space="preserve">#&gt;  P knitr          1.28       2020-02-06 [?] CRAN (R 4.0.0)</w:t>
-      </w:r>
-      <w:r>
-        <w:br/>
-      </w:r>
-      <w:r>
-        <w:rPr>
-          <w:rStyle w:val="VerbatimChar"/>
-        </w:rPr>
-        <w:t xml:space="preserve">#&gt;  P labeling       0.3        2014-08-23 [?] CRAN (R 4.0.0)</w:t>
+        <w:t xml:space="preserve">#&gt;    knitr          1.30       2020-09-22 [1] CRAN (R 4.0.2)</w:t>
       </w:r>
       <w:r>
         <w:br/>
@@ -4732,15 +4696,6 @@
         <w:rPr>
           <w:rStyle w:val="VerbatimChar"/>
         </w:rPr>
-        <w:t xml:space="preserve">#&gt;  P lwgeom         0.2-4      2020-05-20 [?] CRAN (R 4.0.0)</w:t>
-      </w:r>
-      <w:r>
-        <w:br/>
-      </w:r>
-      <w:r>
-        <w:rPr>
-          <w:rStyle w:val="VerbatimChar"/>
-        </w:rPr>
         <w:t xml:space="preserve">#&gt;  P magrittr       1.5        2014-11-22 [?] CRAN (R 4.0.0)</w:t>
       </w:r>
       <w:r>
@@ -4750,7 +4705,7 @@
         <w:rPr>
           <w:rStyle w:val="VerbatimChar"/>
         </w:rPr>
-        <w:t xml:space="preserve">#&gt;  P MASS           7.3-51.6   2020-04-26 [?] CRAN (R 4.0.0)</w:t>
+        <w:t xml:space="preserve">#&gt;  P MASS           7.3-53     2020-09-09 [?] CRAN (R 4.0.2)</w:t>
       </w:r>
       <w:r>
         <w:br/>
@@ -4795,34 +4750,34 @@
         <w:rPr>
           <w:rStyle w:val="VerbatimChar"/>
         </w:rPr>
-        <w:t xml:space="preserve">#&gt;  P nlme           3.1-148    2020-05-24 [?] CRAN (R 4.0.0)</w:t>
-      </w:r>
-      <w:r>
-        <w:br/>
-      </w:r>
-      <w:r>
-        <w:rPr>
-          <w:rStyle w:val="VerbatimChar"/>
-        </w:rPr>
-        <w:t xml:space="preserve">#&gt;  P nloptr         1.2.2.1    2020-03-11 [?] CRAN (R 4.0.0)</w:t>
-      </w:r>
-      <w:r>
-        <w:br/>
-      </w:r>
-      <w:r>
-        <w:rPr>
-          <w:rStyle w:val="VerbatimChar"/>
-        </w:rPr>
-        <w:t xml:space="preserve">#&gt;  P pillar         1.4.4      2020-05-05 [?] CRAN (R 4.0.0)</w:t>
-      </w:r>
-      <w:r>
-        <w:br/>
-      </w:r>
-      <w:r>
-        <w:rPr>
-          <w:rStyle w:val="VerbatimChar"/>
-        </w:rPr>
-        <w:t xml:space="preserve">#&gt;  P pkgbuild       1.0.8      2020-05-07 [?] CRAN (R 4.0.0)</w:t>
+        <w:t xml:space="preserve">#&gt;  P nlme           3.1-149    2020-08-23 [?] CRAN (R 4.0.2)</w:t>
+      </w:r>
+      <w:r>
+        <w:br/>
+      </w:r>
+      <w:r>
+        <w:rPr>
+          <w:rStyle w:val="VerbatimChar"/>
+        </w:rPr>
+        <w:t xml:space="preserve">#&gt;  P nloptr         1.2.2.2    2020-07-02 [?] CRAN (R 4.0.2)</w:t>
+      </w:r>
+      <w:r>
+        <w:br/>
+      </w:r>
+      <w:r>
+        <w:rPr>
+          <w:rStyle w:val="VerbatimChar"/>
+        </w:rPr>
+        <w:t xml:space="preserve">#&gt;  P pillar         1.4.6      2020-07-10 [?] CRAN (R 4.0.2)</w:t>
+      </w:r>
+      <w:r>
+        <w:br/>
+      </w:r>
+      <w:r>
+        <w:rPr>
+          <w:rStyle w:val="VerbatimChar"/>
+        </w:rPr>
+        <w:t xml:space="preserve">#&gt;  P pkgbuild       1.1.0      2020-07-13 [?] CRAN (R 4.0.2)</w:t>
       </w:r>
       <w:r>
         <w:br/>
@@ -4858,16 +4813,16 @@
         <w:rPr>
           <w:rStyle w:val="VerbatimChar"/>
         </w:rPr>
-        <w:t xml:space="preserve">#&gt;  P processx       3.4.2      2020-02-09 [?] CRAN (R 4.0.0)</w:t>
-      </w:r>
-      <w:r>
-        <w:br/>
-      </w:r>
-      <w:r>
-        <w:rPr>
-          <w:rStyle w:val="VerbatimChar"/>
-        </w:rPr>
-        <w:t xml:space="preserve">#&gt;  P ps             1.3.3      2020-05-08 [?] CRAN (R 4.0.0)</w:t>
+        <w:t xml:space="preserve">#&gt;  P processx       3.4.4      2020-09-03 [?] CRAN (R 4.0.2)</w:t>
+      </w:r>
+      <w:r>
+        <w:br/>
+      </w:r>
+      <w:r>
+        <w:rPr>
+          <w:rStyle w:val="VerbatimChar"/>
+        </w:rPr>
+        <w:t xml:space="preserve">#&gt;  P ps             1.4.0      2020-10-07 [?] CRAN (R 4.0.2)</w:t>
       </w:r>
       <w:r>
         <w:br/>
@@ -4894,79 +4849,52 @@
         <w:rPr>
           <w:rStyle w:val="VerbatimChar"/>
         </w:rPr>
-        <w:t xml:space="preserve">#&gt;  P raster         3.1-5      2020-04-19 [?] CRAN (R 4.0.0)</w:t>
-      </w:r>
-      <w:r>
-        <w:br/>
-      </w:r>
-      <w:r>
-        <w:rPr>
-          <w:rStyle w:val="VerbatimChar"/>
-        </w:rPr>
-        <w:t xml:space="preserve">#&gt;  P RColorBrewer   1.1-2      2014-12-07 [?] CRAN (R 4.0.0)</w:t>
-      </w:r>
-      <w:r>
-        <w:br/>
-      </w:r>
-      <w:r>
-        <w:rPr>
-          <w:rStyle w:val="VerbatimChar"/>
-        </w:rPr>
-        <w:t xml:space="preserve">#&gt;  P Rcpp           1.0.4.6    2020-04-09 [?] CRAN (R 4.0.0)</w:t>
-      </w:r>
-      <w:r>
-        <w:br/>
-      </w:r>
-      <w:r>
-        <w:rPr>
-          <w:rStyle w:val="VerbatimChar"/>
-        </w:rPr>
-        <w:t xml:space="preserve">#&gt;  P readr          1.3.1      2018-12-21 [?] CRAN (R 4.0.0)</w:t>
-      </w:r>
-      <w:r>
-        <w:br/>
-      </w:r>
-      <w:r>
-        <w:rPr>
-          <w:rStyle w:val="VerbatimChar"/>
-        </w:rPr>
-        <w:t xml:space="preserve">#&gt;  P remotes        2.1.1      2020-02-15 [?] CRAN (R 4.0.0)</w:t>
-      </w:r>
-      <w:r>
-        <w:br/>
-      </w:r>
-      <w:r>
-        <w:rPr>
-          <w:rStyle w:val="VerbatimChar"/>
-        </w:rPr>
-        <w:t xml:space="preserve">#&gt;    renv           0.10.0     2020-05-06 [1] CRAN (R 4.0.0)</w:t>
-      </w:r>
-      <w:r>
-        <w:br/>
-      </w:r>
-      <w:r>
-        <w:rPr>
-          <w:rStyle w:val="VerbatimChar"/>
-        </w:rPr>
-        <w:t xml:space="preserve">#&gt;  P rgdal          1.5-8      2020-05-28 [?] CRAN (R 4.0.0)</w:t>
-      </w:r>
-      <w:r>
-        <w:br/>
-      </w:r>
-      <w:r>
-        <w:rPr>
-          <w:rStyle w:val="VerbatimChar"/>
-        </w:rPr>
-        <w:t xml:space="preserve">#&gt;  P rlang          0.4.6      2020-05-02 [?] CRAN (R 4.0.0)</w:t>
-      </w:r>
-      <w:r>
-        <w:br/>
-      </w:r>
-      <w:r>
-        <w:rPr>
-          <w:rStyle w:val="VerbatimChar"/>
-        </w:rPr>
-        <w:t xml:space="preserve">#&gt;  P rmarkdown      2.2        2020-05-31 [?] CRAN (R 4.0.0)</w:t>
+        <w:t xml:space="preserve">#&gt;  P raster         3.3-13     2020-07-17 [?] CRAN (R 4.0.2)</w:t>
+      </w:r>
+      <w:r>
+        <w:br/>
+      </w:r>
+      <w:r>
+        <w:rPr>
+          <w:rStyle w:val="VerbatimChar"/>
+        </w:rPr>
+        <w:t xml:space="preserve">#&gt;  P Rcpp           1.0.5      2020-07-06 [?] CRAN (R 4.0.2)</w:t>
+      </w:r>
+      <w:r>
+        <w:br/>
+      </w:r>
+      <w:r>
+        <w:rPr>
+          <w:rStyle w:val="VerbatimChar"/>
+        </w:rPr>
+        <w:t xml:space="preserve">#&gt;  P remotes        2.2.0      2020-07-21 [?] CRAN (R 4.0.2)</w:t>
+      </w:r>
+      <w:r>
+        <w:br/>
+      </w:r>
+      <w:r>
+        <w:rPr>
+          <w:rStyle w:val="VerbatimChar"/>
+        </w:rPr>
+        <w:t xml:space="preserve">#&gt;    renv           0.12.0     2020-08-28 [1] CRAN (R 4.0.2)</w:t>
+      </w:r>
+      <w:r>
+        <w:br/>
+      </w:r>
+      <w:r>
+        <w:rPr>
+          <w:rStyle w:val="VerbatimChar"/>
+        </w:rPr>
+        <w:t xml:space="preserve">#&gt;  P rlang          0.4.8      2020-10-08 [?] CRAN (R 4.0.2)</w:t>
+      </w:r>
+      <w:r>
+        <w:br/>
+      </w:r>
+      <w:r>
+        <w:rPr>
+          <w:rStyle w:val="VerbatimChar"/>
+        </w:rPr>
+        <w:t xml:space="preserve">#&gt;  P rmarkdown      2.4        2020-09-30 [?] CRAN (R 4.0.2)</w:t>
       </w:r>
       <w:r>
         <w:br/>
@@ -4993,16 +4921,7 @@
         <w:rPr>
           <w:rStyle w:val="VerbatimChar"/>
         </w:rPr>
-        <w:t xml:space="preserve">#&gt;  P Rttf2pt1       1.3.8      2020-01-10 [?] CRAN (R 4.0.0)</w:t>
-      </w:r>
-      <w:r>
-        <w:br/>
-      </w:r>
-      <w:r>
-        <w:rPr>
-          <w:rStyle w:val="VerbatimChar"/>
-        </w:rPr>
-        <w:t xml:space="preserve">#&gt;  P rvest          0.3.5      2019-11-08 [?] CRAN (R 4.0.0)</w:t>
+        <w:t xml:space="preserve">#&gt;  P rvest          0.3.6      2020-07-25 [?] CRAN (R 4.0.2)</w:t>
       </w:r>
       <w:r>
         <w:br/>
@@ -5029,52 +4948,43 @@
         <w:rPr>
           <w:rStyle w:val="VerbatimChar"/>
         </w:rPr>
-        <w:t xml:space="preserve">#&gt;  P sf             0.9-3      2020-05-04 [?] CRAN (R 4.0.0)</w:t>
-      </w:r>
-      <w:r>
-        <w:br/>
-      </w:r>
-      <w:r>
-        <w:rPr>
-          <w:rStyle w:val="VerbatimChar"/>
-        </w:rPr>
-        <w:t xml:space="preserve">#&gt;  P sp             1.4-2      2020-05-20 [?] CRAN (R 4.0.0)</w:t>
-      </w:r>
-      <w:r>
-        <w:br/>
-      </w:r>
-      <w:r>
-        <w:rPr>
-          <w:rStyle w:val="VerbatimChar"/>
-        </w:rPr>
-        <w:t xml:space="preserve">#&gt;  P stars          0.4-1      2020-04-07 [?] CRAN (R 4.0.0)</w:t>
-      </w:r>
-      <w:r>
-        <w:br/>
-      </w:r>
-      <w:r>
-        <w:rPr>
-          <w:rStyle w:val="VerbatimChar"/>
-        </w:rPr>
-        <w:t xml:space="preserve">#&gt;  P statmod        1.4.34     2020-02-17 [?] CRAN (R 4.0.0)</w:t>
-      </w:r>
-      <w:r>
-        <w:br/>
-      </w:r>
-      <w:r>
-        <w:rPr>
-          <w:rStyle w:val="VerbatimChar"/>
-        </w:rPr>
-        <w:t xml:space="preserve">#&gt;  P storr          1.2.1      2018-10-18 [?] CRAN (R 4.0.0)</w:t>
-      </w:r>
-      <w:r>
-        <w:br/>
-      </w:r>
-      <w:r>
-        <w:rPr>
-          <w:rStyle w:val="VerbatimChar"/>
-        </w:rPr>
-        <w:t xml:space="preserve">#&gt;  P stringi        1.4.6      2020-02-17 [?] CRAN (R 4.0.0)</w:t>
+        <w:t xml:space="preserve">#&gt;  P sf             0.9-6      2020-09-13 [?] CRAN (R 4.0.2)</w:t>
+      </w:r>
+      <w:r>
+        <w:br/>
+      </w:r>
+      <w:r>
+        <w:rPr>
+          <w:rStyle w:val="VerbatimChar"/>
+        </w:rPr>
+        <w:t xml:space="preserve">#&gt;  P sp             1.4-4      2020-10-07 [?] CRAN (R 4.0.2)</w:t>
+      </w:r>
+      <w:r>
+        <w:br/>
+      </w:r>
+      <w:r>
+        <w:rPr>
+          <w:rStyle w:val="VerbatimChar"/>
+        </w:rPr>
+        <w:t xml:space="preserve">#&gt;  P statmod        1.4.35     2020-10-19 [?] CRAN (R 4.0.2)</w:t>
+      </w:r>
+      <w:r>
+        <w:br/>
+      </w:r>
+      <w:r>
+        <w:rPr>
+          <w:rStyle w:val="VerbatimChar"/>
+        </w:rPr>
+        <w:t xml:space="preserve">#&gt;    storr          1.2.4      2020-10-12 [1] CRAN (R 4.0.2)</w:t>
+      </w:r>
+      <w:r>
+        <w:br/>
+      </w:r>
+      <w:r>
+        <w:rPr>
+          <w:rStyle w:val="VerbatimChar"/>
+        </w:rPr>
+        <w:t xml:space="preserve">#&gt;  P stringi        1.5.3      2020-09-09 [?] CRAN (R 4.0.2)</w:t>
       </w:r>
       <w:r>
         <w:br/>
@@ -5101,52 +5011,52 @@
         <w:rPr>
           <w:rStyle w:val="VerbatimChar"/>
         </w:rPr>
-        <w:t xml:space="preserve">#&gt;  P tibble         3.0.1      2020-04-20 [?] CRAN (R 4.0.0)</w:t>
-      </w:r>
-      <w:r>
-        <w:br/>
-      </w:r>
-      <w:r>
-        <w:rPr>
-          <w:rStyle w:val="VerbatimChar"/>
-        </w:rPr>
-        <w:t xml:space="preserve">#&gt;  P tidyselect   * 1.1.0      2020-05-11 [?] CRAN (R 4.0.0)</w:t>
-      </w:r>
-      <w:r>
-        <w:br/>
-      </w:r>
-      <w:r>
-        <w:rPr>
-          <w:rStyle w:val="VerbatimChar"/>
-        </w:rPr>
-        <w:t xml:space="preserve">#&gt;  P txtq           0.2.0      2019-10-15 [?] CRAN (R 4.0.0)</w:t>
-      </w:r>
-      <w:r>
-        <w:br/>
-      </w:r>
-      <w:r>
-        <w:rPr>
-          <w:rStyle w:val="VerbatimChar"/>
-        </w:rPr>
-        <w:t xml:space="preserve">#&gt;  P units          0.6-6      2020-03-16 [?] CRAN (R 4.0.0)</w:t>
-      </w:r>
-      <w:r>
-        <w:br/>
-      </w:r>
-      <w:r>
-        <w:rPr>
-          <w:rStyle w:val="VerbatimChar"/>
-        </w:rPr>
-        <w:t xml:space="preserve">#&gt;  P usethis        1.6.1      2020-04-29 [?] CRAN (R 4.0.0)</w:t>
-      </w:r>
-      <w:r>
-        <w:br/>
-      </w:r>
-      <w:r>
-        <w:rPr>
-          <w:rStyle w:val="VerbatimChar"/>
-        </w:rPr>
-        <w:t xml:space="preserve">#&gt;  P vctrs          0.3.0      2020-05-11 [?] CRAN (R 4.0.0)</w:t>
+        <w:t xml:space="preserve">#&gt;  P tibble         3.0.4      2020-10-12 [?] CRAN (R 4.0.2)</w:t>
+      </w:r>
+      <w:r>
+        <w:br/>
+      </w:r>
+      <w:r>
+        <w:rPr>
+          <w:rStyle w:val="VerbatimChar"/>
+        </w:rPr>
+        <w:t xml:space="preserve">#&gt;  P tidyselect     1.1.0      2020-05-11 [?] CRAN (R 4.0.0)</w:t>
+      </w:r>
+      <w:r>
+        <w:br/>
+      </w:r>
+      <w:r>
+        <w:rPr>
+          <w:rStyle w:val="VerbatimChar"/>
+        </w:rPr>
+        <w:t xml:space="preserve">#&gt;  P txtq           0.2.3      2020-06-23 [?] CRAN (R 4.0.2)</w:t>
+      </w:r>
+      <w:r>
+        <w:br/>
+      </w:r>
+      <w:r>
+        <w:rPr>
+          <w:rStyle w:val="VerbatimChar"/>
+        </w:rPr>
+        <w:t xml:space="preserve">#&gt;  P units          0.6-7      2020-06-13 [?] CRAN (R 4.0.2)</w:t>
+      </w:r>
+      <w:r>
+        <w:br/>
+      </w:r>
+      <w:r>
+        <w:rPr>
+          <w:rStyle w:val="VerbatimChar"/>
+        </w:rPr>
+        <w:t xml:space="preserve">#&gt;  P usethis        1.6.3      2020-09-17 [?] CRAN (R 4.0.2)</w:t>
+      </w:r>
+      <w:r>
+        <w:br/>
+      </w:r>
+      <w:r>
+        <w:rPr>
+          <w:rStyle w:val="VerbatimChar"/>
+        </w:rPr>
+        <w:t xml:space="preserve">#&gt;  P vctrs          0.3.4      2020-08-29 [?] CRAN (R 4.0.2)</w:t>
       </w:r>
       <w:r>
         <w:br/>
@@ -5164,25 +5074,25 @@
         <w:rPr>
           <w:rStyle w:val="VerbatimChar"/>
         </w:rPr>
-        <w:t xml:space="preserve">#&gt;  P webshot        0.5.2      2019-11-22 [?] CRAN (R 4.0.0)</w:t>
-      </w:r>
-      <w:r>
-        <w:br/>
-      </w:r>
-      <w:r>
-        <w:rPr>
-          <w:rStyle w:val="VerbatimChar"/>
-        </w:rPr>
-        <w:t xml:space="preserve">#&gt;  P withr          2.2.0      2020-04-20 [?] CRAN (R 4.0.0)</w:t>
-      </w:r>
-      <w:r>
-        <w:br/>
-      </w:r>
-      <w:r>
-        <w:rPr>
-          <w:rStyle w:val="VerbatimChar"/>
-        </w:rPr>
-        <w:t xml:space="preserve">#&gt;  P xfun           0.14       2020-05-20 [?] CRAN (R 4.0.0)</w:t>
+        <w:t xml:space="preserve">#&gt;  P webshot        0.5.2      2019-11-22 [?] CRAN (R 4.0.2)</w:t>
+      </w:r>
+      <w:r>
+        <w:br/>
+      </w:r>
+      <w:r>
+        <w:rPr>
+          <w:rStyle w:val="VerbatimChar"/>
+        </w:rPr>
+        <w:t xml:space="preserve">#&gt;  P withr          2.3.0      2020-09-22 [?] CRAN (R 4.0.2)</w:t>
+      </w:r>
+      <w:r>
+        <w:br/>
+      </w:r>
+      <w:r>
+        <w:rPr>
+          <w:rStyle w:val="VerbatimChar"/>
+        </w:rPr>
+        <w:t xml:space="preserve">#&gt;    xfun           0.18       2020-09-29 [1] CRAN (R 4.0.2)</w:t>
       </w:r>
       <w:r>
         <w:br/>
@@ -5218,25 +5128,25 @@
         <w:rPr>
           <w:rStyle w:val="VerbatimChar"/>
         </w:rPr>
-        <w:t xml:space="preserve">#&gt; [1] /home/hurley/_work/p_024_GFZ_berlin_trees/berlin.trees/renv/library/R-4.0/x86_64-pc-linux-gnu</w:t>
-      </w:r>
-      <w:r>
-        <w:br/>
-      </w:r>
-      <w:r>
-        <w:rPr>
-          <w:rStyle w:val="VerbatimChar"/>
-        </w:rPr>
-        <w:t xml:space="preserve">#&gt; [2] /tmp/Rtmp5zFS5Z/renv-system-library</w:t>
-      </w:r>
-      <w:r>
-        <w:br/>
-      </w:r>
-      <w:r>
-        <w:rPr>
-          <w:rStyle w:val="VerbatimChar"/>
-        </w:rPr>
-        <w:t xml:space="preserve">#&gt; [3] /tmp/RtmpkzFj7E/renv-system-library</w:t>
+        <w:t xml:space="preserve">#&gt; [1] /home/hurley/_work/renv/berlin.trees/R-4.0/x86_64-pc-linux-gnu</w:t>
+      </w:r>
+      <w:r>
+        <w:br/>
+      </w:r>
+      <w:r>
+        <w:rPr>
+          <w:rStyle w:val="VerbatimChar"/>
+        </w:rPr>
+        <w:t xml:space="preserve">#&gt; [2] /tmp/RtmpN1unr1/renv-system-library</w:t>
+      </w:r>
+      <w:r>
+        <w:br/>
+      </w:r>
+      <w:r>
+        <w:rPr>
+          <w:rStyle w:val="VerbatimChar"/>
+        </w:rPr>
+        <w:t xml:space="preserve">#&gt; [3] /tmp/RtmpRj3dkH/renv-system-library</w:t>
       </w:r>
       <w:r>
         <w:br/>
@@ -5291,7 +5201,7 @@
         <w:rPr>
           <w:rStyle w:val="VerbatimChar"/>
         </w:rPr>
-        <w:t xml:space="preserve">#&gt; Head:     [4d09587] 2020-06-04: update repo</w:t>
+        <w:t xml:space="preserve">#&gt; Head:     [30991be] 2020-10-20: Merge branch 'master' of https://github.com/the-Hull/berlin.trees</w:t>
       </w:r>
     </w:p>
     <w:sectPr/>

</xml_diff>